<commit_message>
Atualização do documento com os comandos Git.
</commit_message>
<xml_diff>
--- a/documents/3.Diversos/Green - Git Commands.docx
+++ b/documents/3.Diversos/Green - Git Commands.docx
@@ -9,12 +9,28 @@
           <w:sz w:val="28"/>
         </w:rPr>
       </w:pPr>
+      <w:proofErr w:type="spellStart"/>
       <w:r>
         <w:rPr>
           <w:sz w:val="28"/>
         </w:rPr>
-        <w:t>Git Commands</w:t>
+        <w:t>Git</w:t>
       </w:r>
+      <w:proofErr w:type="spellEnd"/>
+      <w:r>
+        <w:rPr>
+          <w:sz w:val="28"/>
+        </w:rPr>
+        <w:t xml:space="preserve"> </w:t>
+      </w:r>
+      <w:proofErr w:type="spellStart"/>
+      <w:r>
+        <w:rPr>
+          <w:sz w:val="28"/>
+        </w:rPr>
+        <w:t>Commands</w:t>
+      </w:r>
+      <w:proofErr w:type="spellEnd"/>
     </w:p>
     <w:p>
       <w:pPr>
@@ -31,8 +47,8 @@
         <w:tblLook w:val="04A0" w:firstRow="1" w:lastRow="0" w:firstColumn="1" w:lastColumn="0" w:noHBand="0" w:noVBand="1"/>
       </w:tblPr>
       <w:tblGrid>
-        <w:gridCol w:w="4867"/>
-        <w:gridCol w:w="4869"/>
+        <w:gridCol w:w="4877"/>
+        <w:gridCol w:w="4859"/>
       </w:tblGrid>
       <w:tr>
         <w:tc>
@@ -87,18 +103,28 @@
                 <w:lang w:val="en-US"/>
               </w:rPr>
             </w:pPr>
+            <w:proofErr w:type="spellStart"/>
             <w:r>
               <w:rPr>
                 <w:lang w:val="en-US"/>
               </w:rPr>
-              <w:t xml:space="preserve">git push --force origin </w:t>
-            </w:r>
+              <w:t>git</w:t>
+            </w:r>
+            <w:proofErr w:type="spellEnd"/>
             <w:r>
               <w:rPr>
                 <w:lang w:val="en-US"/>
               </w:rPr>
+              <w:t xml:space="preserve"> push --force origin </w:t>
+            </w:r>
+            <w:proofErr w:type="spellStart"/>
+            <w:r>
+              <w:rPr>
+                <w:lang w:val="en-US"/>
+              </w:rPr>
               <w:t>máster</w:t>
             </w:r>
+            <w:proofErr w:type="spellEnd"/>
           </w:p>
         </w:tc>
         <w:tc>
@@ -107,10 +133,67 @@
           </w:tcPr>
           <w:p>
             <w:r>
-              <w:t>Força execução de um push com v</w:t>
-            </w:r>
-            <w:r>
-              <w:t>ários commits locais realizados</w:t>
+              <w:t xml:space="preserve">Força execução de um </w:t>
+            </w:r>
+            <w:proofErr w:type="spellStart"/>
+            <w:r>
+              <w:t>push</w:t>
+            </w:r>
+            <w:proofErr w:type="spellEnd"/>
+            <w:r>
+              <w:t xml:space="preserve"> com v</w:t>
+            </w:r>
+            <w:r>
+              <w:t xml:space="preserve">ários </w:t>
+            </w:r>
+            <w:proofErr w:type="spellStart"/>
+            <w:r>
+              <w:t>commits</w:t>
+            </w:r>
+            <w:proofErr w:type="spellEnd"/>
+            <w:r>
+              <w:t xml:space="preserve"> locais realizados</w:t>
+            </w:r>
+          </w:p>
+        </w:tc>
+      </w:tr>
+      <w:tr>
+        <w:tc>
+          <w:tcPr>
+            <w:tcW w:w="5228" w:type="dxa"/>
+          </w:tcPr>
+          <w:p>
+            <w:pPr>
+              <w:rPr>
+                <w:lang w:val="en-US"/>
+              </w:rPr>
+            </w:pPr>
+            <w:proofErr w:type="spellStart"/>
+            <w:r>
+              <w:rPr>
+                <w:lang w:val="en-US"/>
+              </w:rPr>
+              <w:t>git</w:t>
+            </w:r>
+            <w:proofErr w:type="spellEnd"/>
+            <w:r>
+              <w:rPr>
+                <w:lang w:val="en-US"/>
+              </w:rPr>
+              <w:t xml:space="preserve"> reset --hard origin/master</w:t>
+            </w:r>
+          </w:p>
+        </w:tc>
+        <w:tc>
+          <w:tcPr>
+            <w:tcW w:w="5228" w:type="dxa"/>
+          </w:tcPr>
+          <w:p>
+            <w:r>
+              <w:t>Força um reset atualizando os a</w:t>
+            </w:r>
+            <w:r>
+              <w:t>rquivos localmente</w:t>
             </w:r>
           </w:p>
         </w:tc>
@@ -118,10 +201,7 @@
     </w:tbl>
     <w:p/>
     <w:p/>
-    <w:p>
-      <w:bookmarkStart w:id="0" w:name="_GoBack"/>
-      <w:bookmarkEnd w:id="0"/>
-    </w:p>
+    <w:p/>
     <w:p/>
     <w:sectPr>
       <w:pgSz w:w="11906" w:h="16838"/>

</xml_diff>

<commit_message>
Implementando login da pessoa e reestruturação dos pacotes do projeto.
</commit_message>
<xml_diff>
--- a/documents/3.Diversos/Green - Git Commands.docx
+++ b/documents/3.Diversos/Green - Git Commands.docx
@@ -115,16 +115,16 @@
               <w:rPr>
                 <w:lang w:val="en-US"/>
               </w:rPr>
-              <w:t xml:space="preserve"> push --force origin </w:t>
-            </w:r>
-            <w:proofErr w:type="spellStart"/>
+              <w:t xml:space="preserve"> push --force origin ma</w:t>
+            </w:r>
+            <w:bookmarkStart w:id="0" w:name="_GoBack"/>
+            <w:bookmarkEnd w:id="0"/>
             <w:r>
               <w:rPr>
                 <w:lang w:val="en-US"/>
               </w:rPr>
-              <w:t>máster</w:t>
-            </w:r>
-            <w:proofErr w:type="spellEnd"/>
+              <w:t>ster</w:t>
+            </w:r>
           </w:p>
         </w:tc>
         <w:tc>

</xml_diff>

<commit_message>
Atualização do documento com os comandos GIT utilizados no projeto.
</commit_message>
<xml_diff>
--- a/documents/3.Diversos/Green - Git Commands.docx
+++ b/documents/3.Diversos/Green - Git Commands.docx
@@ -43,18 +43,19 @@
     <w:tbl>
       <w:tblPr>
         <w:tblStyle w:val="Tabelacomgrade"/>
-        <w:tblW w:w="0" w:type="auto"/>
+        <w:tblW w:w="9828" w:type="dxa"/>
         <w:tblLook w:val="04A0" w:firstRow="1" w:lastRow="0" w:firstColumn="1" w:lastColumn="0" w:noHBand="0" w:noVBand="1"/>
       </w:tblPr>
       <w:tblGrid>
-        <w:gridCol w:w="4877"/>
-        <w:gridCol w:w="4859"/>
+        <w:gridCol w:w="4914"/>
+        <w:gridCol w:w="4914"/>
       </w:tblGrid>
       <w:tr>
         <w:tc>
           <w:tcPr>
-            <w:tcW w:w="5228" w:type="dxa"/>
+            <w:tcW w:w="4914" w:type="dxa"/>
             <w:shd w:val="clear" w:color="auto" w:fill="BFBFBF" w:themeFill="background1" w:themeFillShade="BF"/>
+            <w:vAlign w:val="center"/>
           </w:tcPr>
           <w:p>
             <w:pPr>
@@ -67,14 +68,15 @@
               <w:rPr>
                 <w:b/>
               </w:rPr>
-              <w:t>Comando</w:t>
+              <w:t>Função</w:t>
             </w:r>
           </w:p>
         </w:tc>
         <w:tc>
           <w:tcPr>
-            <w:tcW w:w="5228" w:type="dxa"/>
+            <w:tcW w:w="4914" w:type="dxa"/>
             <w:shd w:val="clear" w:color="auto" w:fill="BFBFBF" w:themeFill="background1" w:themeFillShade="BF"/>
+            <w:vAlign w:val="center"/>
           </w:tcPr>
           <w:p>
             <w:pPr>
@@ -87,7 +89,7 @@
               <w:rPr>
                 <w:b/>
               </w:rPr>
-              <w:t>Função</w:t>
+              <w:t>Comando</w:t>
             </w:r>
           </w:p>
         </w:tc>
@@ -95,64 +97,64 @@
       <w:tr>
         <w:tc>
           <w:tcPr>
-            <w:tcW w:w="5228" w:type="dxa"/>
+            <w:tcW w:w="4914" w:type="dxa"/>
+            <w:vAlign w:val="center"/>
           </w:tcPr>
           <w:p>
-            <w:pPr>
-              <w:rPr>
-                <w:lang w:val="en-US"/>
-              </w:rPr>
-            </w:pPr>
+            <w:r>
+              <w:t xml:space="preserve">Força execução de um </w:t>
+            </w:r>
             <w:proofErr w:type="spellStart"/>
             <w:r>
-              <w:rPr>
-                <w:lang w:val="en-US"/>
-              </w:rPr>
-              <w:t>git</w:t>
+              <w:t>push</w:t>
             </w:r>
             <w:proofErr w:type="spellEnd"/>
             <w:r>
-              <w:rPr>
-                <w:lang w:val="en-US"/>
-              </w:rPr>
-              <w:t xml:space="preserve"> push --force origin ma</w:t>
-            </w:r>
-            <w:bookmarkStart w:id="0" w:name="_GoBack"/>
-            <w:bookmarkEnd w:id="0"/>
-            <w:r>
-              <w:rPr>
-                <w:lang w:val="en-US"/>
-              </w:rPr>
-              <w:t>ster</w:t>
+              <w:t xml:space="preserve"> com v</w:t>
+            </w:r>
+            <w:r>
+              <w:t xml:space="preserve">ários </w:t>
+            </w:r>
+            <w:proofErr w:type="spellStart"/>
+            <w:r>
+              <w:t>commits</w:t>
+            </w:r>
+            <w:proofErr w:type="spellEnd"/>
+            <w:r>
+              <w:t xml:space="preserve"> locais realizados</w:t>
             </w:r>
           </w:p>
         </w:tc>
         <w:tc>
           <w:tcPr>
-            <w:tcW w:w="5228" w:type="dxa"/>
+            <w:tcW w:w="4914" w:type="dxa"/>
+            <w:vAlign w:val="center"/>
           </w:tcPr>
           <w:p>
-            <w:r>
-              <w:t xml:space="preserve">Força execução de um </w:t>
-            </w:r>
+            <w:pPr>
+              <w:rPr>
+                <w:lang w:val="en-US"/>
+              </w:rPr>
+            </w:pPr>
             <w:proofErr w:type="spellStart"/>
             <w:r>
-              <w:t>push</w:t>
+              <w:rPr>
+                <w:lang w:val="en-US"/>
+              </w:rPr>
+              <w:t>git</w:t>
             </w:r>
             <w:proofErr w:type="spellEnd"/>
             <w:r>
-              <w:t xml:space="preserve"> com v</w:t>
-            </w:r>
-            <w:r>
-              <w:t xml:space="preserve">ários </w:t>
-            </w:r>
-            <w:proofErr w:type="spellStart"/>
-            <w:r>
-              <w:t>commits</w:t>
-            </w:r>
-            <w:proofErr w:type="spellEnd"/>
-            <w:r>
-              <w:t xml:space="preserve"> locais realizados</w:t>
+              <w:rPr>
+                <w:lang w:val="en-US"/>
+              </w:rPr>
+              <w:t xml:space="preserve"> push --force origin ma</w:t>
+            </w:r>
+            <w:r>
+              <w:rPr>
+                <w:lang w:val="en-US"/>
+              </w:rPr>
+              <w:t>ster</w:t>
             </w:r>
           </w:p>
         </w:tc>
@@ -160,40 +162,179 @@
       <w:tr>
         <w:tc>
           <w:tcPr>
-            <w:tcW w:w="5228" w:type="dxa"/>
+            <w:tcW w:w="4914" w:type="dxa"/>
+            <w:vAlign w:val="center"/>
           </w:tcPr>
           <w:p>
-            <w:pPr>
-              <w:rPr>
-                <w:lang w:val="en-US"/>
-              </w:rPr>
-            </w:pPr>
-            <w:proofErr w:type="spellStart"/>
-            <w:r>
-              <w:rPr>
-                <w:lang w:val="en-US"/>
-              </w:rPr>
-              <w:t>git</w:t>
-            </w:r>
-            <w:proofErr w:type="spellEnd"/>
-            <w:r>
-              <w:rPr>
-                <w:lang w:val="en-US"/>
-              </w:rPr>
-              <w:t xml:space="preserve"> reset --hard origin/master</w:t>
+            <w:r>
+              <w:t>Força um reset atualizando os a</w:t>
+            </w:r>
+            <w:r>
+              <w:t>rquivos localmente</w:t>
             </w:r>
           </w:p>
         </w:tc>
         <w:tc>
           <w:tcPr>
-            <w:tcW w:w="5228" w:type="dxa"/>
+            <w:tcW w:w="4914" w:type="dxa"/>
+            <w:vAlign w:val="center"/>
           </w:tcPr>
           <w:p>
-            <w:r>
-              <w:t>Força um reset atualizando os a</w:t>
-            </w:r>
-            <w:r>
-              <w:t>rquivos localmente</w:t>
+            <w:pPr>
+              <w:rPr>
+                <w:lang w:val="en-US"/>
+              </w:rPr>
+            </w:pPr>
+            <w:proofErr w:type="spellStart"/>
+            <w:r>
+              <w:rPr>
+                <w:lang w:val="en-US"/>
+              </w:rPr>
+              <w:t>git</w:t>
+            </w:r>
+            <w:proofErr w:type="spellEnd"/>
+            <w:r>
+              <w:rPr>
+                <w:lang w:val="en-US"/>
+              </w:rPr>
+              <w:t xml:space="preserve"> reset --hard origin/master</w:t>
+            </w:r>
+          </w:p>
+        </w:tc>
+      </w:tr>
+      <w:tr>
+        <w:tc>
+          <w:tcPr>
+            <w:tcW w:w="4914" w:type="dxa"/>
+            <w:vAlign w:val="center"/>
+          </w:tcPr>
+          <w:p>
+            <w:pPr>
+              <w:rPr>
+                <w:lang w:val="en-US"/>
+              </w:rPr>
+            </w:pPr>
+            <w:r>
+              <w:rPr>
+                <w:lang w:val="en-US"/>
+              </w:rPr>
+              <w:t xml:space="preserve">Forcing an </w:t>
+            </w:r>
+            <w:r>
+              <w:rPr>
+                <w:lang w:val="en-US"/>
+              </w:rPr>
+              <w:t>Overwrite in the local machine</w:t>
+            </w:r>
+          </w:p>
+        </w:tc>
+        <w:tc>
+          <w:tcPr>
+            <w:tcW w:w="4914" w:type="dxa"/>
+            <w:vAlign w:val="center"/>
+          </w:tcPr>
+          <w:p>
+            <w:pPr>
+              <w:pStyle w:val="PargrafodaLista"/>
+              <w:numPr>
+                <w:ilvl w:val="0"/>
+                <w:numId w:val="2"/>
+              </w:numPr>
+              <w:rPr>
+                <w:lang w:val="en-US"/>
+              </w:rPr>
+            </w:pPr>
+            <w:proofErr w:type="spellStart"/>
+            <w:r>
+              <w:rPr>
+                <w:lang w:val="en-US"/>
+              </w:rPr>
+              <w:t>g</w:t>
+            </w:r>
+            <w:bookmarkStart w:id="0" w:name="_GoBack"/>
+            <w:r>
+              <w:rPr>
+                <w:lang w:val="en-US"/>
+              </w:rPr>
+              <w:t>it</w:t>
+            </w:r>
+            <w:proofErr w:type="spellEnd"/>
+            <w:r>
+              <w:rPr>
+                <w:lang w:val="en-US"/>
+              </w:rPr>
+              <w:t xml:space="preserve"> fetch </w:t>
+            </w:r>
+            <w:r>
+              <w:rPr>
+                <w:lang w:val="en-US"/>
+              </w:rPr>
+              <w:t>–</w:t>
+            </w:r>
+            <w:r>
+              <w:rPr>
+                <w:lang w:val="en-US"/>
+              </w:rPr>
+              <w:t>all</w:t>
+            </w:r>
+          </w:p>
+          <w:p>
+            <w:pPr>
+              <w:pStyle w:val="PargrafodaLista"/>
+              <w:numPr>
+                <w:ilvl w:val="0"/>
+                <w:numId w:val="2"/>
+              </w:numPr>
+              <w:rPr>
+                <w:lang w:val="en-US"/>
+              </w:rPr>
+            </w:pPr>
+            <w:proofErr w:type="spellStart"/>
+            <w:r>
+              <w:rPr>
+                <w:lang w:val="en-US"/>
+              </w:rPr>
+              <w:t>git</w:t>
+            </w:r>
+            <w:proofErr w:type="spellEnd"/>
+            <w:r>
+              <w:rPr>
+                <w:lang w:val="en-US"/>
+              </w:rPr>
+              <w:t xml:space="preserve"> reset --hard origin/master</w:t>
+            </w:r>
+          </w:p>
+          <w:p>
+            <w:pPr>
+              <w:pStyle w:val="PargrafodaLista"/>
+              <w:numPr>
+                <w:ilvl w:val="0"/>
+                <w:numId w:val="2"/>
+              </w:numPr>
+              <w:rPr>
+                <w:lang w:val="en-US"/>
+              </w:rPr>
+            </w:pPr>
+            <w:proofErr w:type="spellStart"/>
+            <w:r>
+              <w:rPr>
+                <w:lang w:val="en-US"/>
+              </w:rPr>
+              <w:t>g</w:t>
+            </w:r>
+            <w:bookmarkEnd w:id="0"/>
+            <w:r>
+              <w:rPr>
+                <w:lang w:val="en-US"/>
+              </w:rPr>
+              <w:t>it</w:t>
+            </w:r>
+            <w:proofErr w:type="spellEnd"/>
+            <w:r>
+              <w:rPr>
+                <w:lang w:val="en-US"/>
+              </w:rPr>
+              <w:t xml:space="preserve"> pull origin master</w:t>
             </w:r>
           </w:p>
         </w:tc>
@@ -211,6 +352,216 @@
     </w:sectPr>
   </w:body>
 </w:document>
+</file>
+
+<file path=word/numbering.xml><?xml version="1.0" encoding="utf-8"?>
+<w:numbering xmlns:wpc="http://schemas.microsoft.com/office/word/2010/wordprocessingCanvas" xmlns:mc="http://schemas.openxmlformats.org/markup-compatibility/2006" xmlns:o="urn:schemas-microsoft-com:office:office" xmlns:r="http://schemas.openxmlformats.org/officeDocument/2006/relationships" xmlns:m="http://schemas.openxmlformats.org/officeDocument/2006/math" xmlns:v="urn:schemas-microsoft-com:vml" xmlns:wp14="http://schemas.microsoft.com/office/word/2010/wordprocessingDrawing" xmlns:wp="http://schemas.openxmlformats.org/drawingml/2006/wordprocessingDrawing" xmlns:w10="urn:schemas-microsoft-com:office:word" xmlns:w="http://schemas.openxmlformats.org/wordprocessingml/2006/main" xmlns:w14="http://schemas.microsoft.com/office/word/2010/wordml" xmlns:w15="http://schemas.microsoft.com/office/word/2012/wordml" xmlns:wpg="http://schemas.microsoft.com/office/word/2010/wordprocessingGroup" xmlns:wpi="http://schemas.microsoft.com/office/word/2010/wordprocessingInk" xmlns:wne="http://schemas.microsoft.com/office/word/2006/wordml" xmlns:wps="http://schemas.microsoft.com/office/word/2010/wordprocessingShape" mc:Ignorable="w14 w15 wp14">
+  <w:abstractNum w:abstractNumId="0" w15:restartNumberingAfterBreak="0">
+    <w:nsid w:val="1083349A"/>
+    <w:multiLevelType w:val="hybridMultilevel"/>
+    <w:tmpl w:val="5FDCF472"/>
+    <w:lvl w:ilvl="0" w:tplc="0416000F">
+      <w:start w:val="1"/>
+      <w:numFmt w:val="decimal"/>
+      <w:lvlText w:val="%1."/>
+      <w:lvlJc w:val="left"/>
+      <w:pPr>
+        <w:ind w:left="360" w:hanging="360"/>
+      </w:pPr>
+    </w:lvl>
+    <w:lvl w:ilvl="1" w:tplc="04160019" w:tentative="1">
+      <w:start w:val="1"/>
+      <w:numFmt w:val="lowerLetter"/>
+      <w:lvlText w:val="%2."/>
+      <w:lvlJc w:val="left"/>
+      <w:pPr>
+        <w:ind w:left="1080" w:hanging="360"/>
+      </w:pPr>
+    </w:lvl>
+    <w:lvl w:ilvl="2" w:tplc="0416001B" w:tentative="1">
+      <w:start w:val="1"/>
+      <w:numFmt w:val="lowerRoman"/>
+      <w:lvlText w:val="%3."/>
+      <w:lvlJc w:val="right"/>
+      <w:pPr>
+        <w:ind w:left="1800" w:hanging="180"/>
+      </w:pPr>
+    </w:lvl>
+    <w:lvl w:ilvl="3" w:tplc="0416000F" w:tentative="1">
+      <w:start w:val="1"/>
+      <w:numFmt w:val="decimal"/>
+      <w:lvlText w:val="%4."/>
+      <w:lvlJc w:val="left"/>
+      <w:pPr>
+        <w:ind w:left="2520" w:hanging="360"/>
+      </w:pPr>
+    </w:lvl>
+    <w:lvl w:ilvl="4" w:tplc="04160019" w:tentative="1">
+      <w:start w:val="1"/>
+      <w:numFmt w:val="lowerLetter"/>
+      <w:lvlText w:val="%5."/>
+      <w:lvlJc w:val="left"/>
+      <w:pPr>
+        <w:ind w:left="3240" w:hanging="360"/>
+      </w:pPr>
+    </w:lvl>
+    <w:lvl w:ilvl="5" w:tplc="0416001B" w:tentative="1">
+      <w:start w:val="1"/>
+      <w:numFmt w:val="lowerRoman"/>
+      <w:lvlText w:val="%6."/>
+      <w:lvlJc w:val="right"/>
+      <w:pPr>
+        <w:ind w:left="3960" w:hanging="180"/>
+      </w:pPr>
+    </w:lvl>
+    <w:lvl w:ilvl="6" w:tplc="0416000F" w:tentative="1">
+      <w:start w:val="1"/>
+      <w:numFmt w:val="decimal"/>
+      <w:lvlText w:val="%7."/>
+      <w:lvlJc w:val="left"/>
+      <w:pPr>
+        <w:ind w:left="4680" w:hanging="360"/>
+      </w:pPr>
+    </w:lvl>
+    <w:lvl w:ilvl="7" w:tplc="04160019" w:tentative="1">
+      <w:start w:val="1"/>
+      <w:numFmt w:val="lowerLetter"/>
+      <w:lvlText w:val="%8."/>
+      <w:lvlJc w:val="left"/>
+      <w:pPr>
+        <w:ind w:left="5400" w:hanging="360"/>
+      </w:pPr>
+    </w:lvl>
+    <w:lvl w:ilvl="8" w:tplc="0416001B" w:tentative="1">
+      <w:start w:val="1"/>
+      <w:numFmt w:val="lowerRoman"/>
+      <w:lvlText w:val="%9."/>
+      <w:lvlJc w:val="right"/>
+      <w:pPr>
+        <w:ind w:left="6120" w:hanging="180"/>
+      </w:pPr>
+    </w:lvl>
+  </w:abstractNum>
+  <w:abstractNum w:abstractNumId="1" w15:restartNumberingAfterBreak="0">
+    <w:nsid w:val="24645801"/>
+    <w:multiLevelType w:val="hybridMultilevel"/>
+    <w:tmpl w:val="BC98C0D4"/>
+    <w:lvl w:ilvl="0" w:tplc="04160001">
+      <w:start w:val="1"/>
+      <w:numFmt w:val="bullet"/>
+      <w:lvlText w:val=""/>
+      <w:lvlJc w:val="left"/>
+      <w:pPr>
+        <w:ind w:left="720" w:hanging="360"/>
+      </w:pPr>
+      <w:rPr>
+        <w:rFonts w:ascii="Symbol" w:hAnsi="Symbol" w:hint="default"/>
+      </w:rPr>
+    </w:lvl>
+    <w:lvl w:ilvl="1" w:tplc="04160003" w:tentative="1">
+      <w:start w:val="1"/>
+      <w:numFmt w:val="bullet"/>
+      <w:lvlText w:val="o"/>
+      <w:lvlJc w:val="left"/>
+      <w:pPr>
+        <w:ind w:left="1440" w:hanging="360"/>
+      </w:pPr>
+      <w:rPr>
+        <w:rFonts w:ascii="Courier New" w:hAnsi="Courier New" w:cs="Courier New" w:hint="default"/>
+      </w:rPr>
+    </w:lvl>
+    <w:lvl w:ilvl="2" w:tplc="04160005" w:tentative="1">
+      <w:start w:val="1"/>
+      <w:numFmt w:val="bullet"/>
+      <w:lvlText w:val=""/>
+      <w:lvlJc w:val="left"/>
+      <w:pPr>
+        <w:ind w:left="2160" w:hanging="360"/>
+      </w:pPr>
+      <w:rPr>
+        <w:rFonts w:ascii="Wingdings" w:hAnsi="Wingdings" w:hint="default"/>
+      </w:rPr>
+    </w:lvl>
+    <w:lvl w:ilvl="3" w:tplc="04160001" w:tentative="1">
+      <w:start w:val="1"/>
+      <w:numFmt w:val="bullet"/>
+      <w:lvlText w:val=""/>
+      <w:lvlJc w:val="left"/>
+      <w:pPr>
+        <w:ind w:left="2880" w:hanging="360"/>
+      </w:pPr>
+      <w:rPr>
+        <w:rFonts w:ascii="Symbol" w:hAnsi="Symbol" w:hint="default"/>
+      </w:rPr>
+    </w:lvl>
+    <w:lvl w:ilvl="4" w:tplc="04160003" w:tentative="1">
+      <w:start w:val="1"/>
+      <w:numFmt w:val="bullet"/>
+      <w:lvlText w:val="o"/>
+      <w:lvlJc w:val="left"/>
+      <w:pPr>
+        <w:ind w:left="3600" w:hanging="360"/>
+      </w:pPr>
+      <w:rPr>
+        <w:rFonts w:ascii="Courier New" w:hAnsi="Courier New" w:cs="Courier New" w:hint="default"/>
+      </w:rPr>
+    </w:lvl>
+    <w:lvl w:ilvl="5" w:tplc="04160005" w:tentative="1">
+      <w:start w:val="1"/>
+      <w:numFmt w:val="bullet"/>
+      <w:lvlText w:val=""/>
+      <w:lvlJc w:val="left"/>
+      <w:pPr>
+        <w:ind w:left="4320" w:hanging="360"/>
+      </w:pPr>
+      <w:rPr>
+        <w:rFonts w:ascii="Wingdings" w:hAnsi="Wingdings" w:hint="default"/>
+      </w:rPr>
+    </w:lvl>
+    <w:lvl w:ilvl="6" w:tplc="04160001" w:tentative="1">
+      <w:start w:val="1"/>
+      <w:numFmt w:val="bullet"/>
+      <w:lvlText w:val=""/>
+      <w:lvlJc w:val="left"/>
+      <w:pPr>
+        <w:ind w:left="5040" w:hanging="360"/>
+      </w:pPr>
+      <w:rPr>
+        <w:rFonts w:ascii="Symbol" w:hAnsi="Symbol" w:hint="default"/>
+      </w:rPr>
+    </w:lvl>
+    <w:lvl w:ilvl="7" w:tplc="04160003" w:tentative="1">
+      <w:start w:val="1"/>
+      <w:numFmt w:val="bullet"/>
+      <w:lvlText w:val="o"/>
+      <w:lvlJc w:val="left"/>
+      <w:pPr>
+        <w:ind w:left="5760" w:hanging="360"/>
+      </w:pPr>
+      <w:rPr>
+        <w:rFonts w:ascii="Courier New" w:hAnsi="Courier New" w:cs="Courier New" w:hint="default"/>
+      </w:rPr>
+    </w:lvl>
+    <w:lvl w:ilvl="8" w:tplc="04160005" w:tentative="1">
+      <w:start w:val="1"/>
+      <w:numFmt w:val="bullet"/>
+      <w:lvlText w:val=""/>
+      <w:lvlJc w:val="left"/>
+      <w:pPr>
+        <w:ind w:left="6480" w:hanging="360"/>
+      </w:pPr>
+      <w:rPr>
+        <w:rFonts w:ascii="Wingdings" w:hAnsi="Wingdings" w:hint="default"/>
+      </w:rPr>
+    </w:lvl>
+  </w:abstractNum>
+  <w:num w:numId="1">
+    <w:abstractNumId w:val="1"/>
+  </w:num>
+  <w:num w:numId="2">
+    <w:abstractNumId w:val="0"/>
+  </w:num>
+</w:numbering>
 </file>
 
 <file path=word/styles.xml><?xml version="1.0" encoding="utf-8"?>
@@ -653,6 +1004,17 @@
       </w:tblBorders>
     </w:tblPr>
   </w:style>
+  <w:style w:type="paragraph" w:styleId="PargrafodaLista">
+    <w:name w:val="List Paragraph"/>
+    <w:basedOn w:val="Normal"/>
+    <w:uiPriority w:val="34"/>
+    <w:qFormat/>
+    <w:rsid w:val="00D10557"/>
+    <w:pPr>
+      <w:ind w:left="720"/>
+      <w:contextualSpacing/>
+    </w:pPr>
+  </w:style>
 </w:styles>
 </file>
 

</xml_diff>